<commit_message>
Add more info Added more information to the python docs files.
</commit_message>
<xml_diff>
--- a/Python_cheat_sheet.docx
+++ b/Python_cheat_sheet.docx
@@ -399,26 +399,6 @@
     </w:p>
     <w:p>
       <w:pPr>
-        <w:pBdr>
-          <w:bottom w:val="single" w:sz="4" w:space="1" w:color="auto"/>
-        </w:pBdr>
-        <w:rPr>
-          <w:rFonts w:ascii="Times New Roman" w:hAnsi="Times New Roman" w:cs="Times New Roman"/>
-          <w:sz w:val="24"/>
-          <w:szCs w:val="24"/>
-        </w:rPr>
-      </w:pPr>
-      <w:r>
-        <w:rPr>
-          <w:rFonts w:ascii="Times New Roman" w:hAnsi="Times New Roman" w:cs="Times New Roman"/>
-          <w:sz w:val="24"/>
-          <w:szCs w:val="24"/>
-        </w:rPr>
-        <w:t>Tuples</w:t>
-      </w:r>
-    </w:p>
-    <w:p>
-      <w:pPr>
         <w:pStyle w:val="ListParagraph"/>
         <w:numPr>
           <w:ilvl w:val="0"/>
@@ -436,8 +416,18 @@
           <w:sz w:val="24"/>
           <w:szCs w:val="24"/>
         </w:rPr>
-        <w:t xml:space="preserve">Tuples are immutable meaning the elements </w:t>
-      </w:r>
+        <w:t xml:space="preserve">List comprehension is where-in you created a list from a loop in one liner. Example </w:t>
+      </w:r>
+      <w:proofErr w:type="spellStart"/>
+      <w:r>
+        <w:rPr>
+          <w:rFonts w:ascii="Times New Roman" w:hAnsi="Times New Roman" w:cs="Times New Roman"/>
+          <w:sz w:val="24"/>
+          <w:szCs w:val="24"/>
+        </w:rPr>
+        <w:t>my_list</w:t>
+      </w:r>
+      <w:proofErr w:type="spellEnd"/>
       <w:proofErr w:type="gramStart"/>
       <w:r>
         <w:rPr>
@@ -445,7 +435,7 @@
           <w:sz w:val="24"/>
           <w:szCs w:val="24"/>
         </w:rPr>
-        <w:t>of  a</w:t>
+        <w:t>=[</w:t>
       </w:r>
       <w:proofErr w:type="gramEnd"/>
       <w:r>
@@ -454,7 +444,7 @@
           <w:sz w:val="24"/>
           <w:szCs w:val="24"/>
         </w:rPr>
-        <w:t xml:space="preserve"> tuple cannot be reassigned.</w:t>
+        <w:t>x for x in range(0,10) if x%2 ==0].</w:t>
       </w:r>
     </w:p>
     <w:p>
@@ -474,7 +464,7 @@
           <w:sz w:val="24"/>
           <w:szCs w:val="24"/>
         </w:rPr>
-        <w:t>Set</w:t>
+        <w:t>Tuples</w:t>
       </w:r>
     </w:p>
     <w:p>
@@ -496,36 +486,755 @@
           <w:sz w:val="24"/>
           <w:szCs w:val="24"/>
         </w:rPr>
-        <w:t>Set are ordered sequence and contai</w:t>
+        <w:t xml:space="preserve">Tuples are immutable meaning the elements </w:t>
+      </w:r>
+      <w:proofErr w:type="gramStart"/>
+      <w:r>
+        <w:rPr>
+          <w:rFonts w:ascii="Times New Roman" w:hAnsi="Times New Roman" w:cs="Times New Roman"/>
+          <w:sz w:val="24"/>
+          <w:szCs w:val="24"/>
+        </w:rPr>
+        <w:t>of  a</w:t>
+      </w:r>
+      <w:proofErr w:type="gramEnd"/>
+      <w:r>
+        <w:rPr>
+          <w:rFonts w:ascii="Times New Roman" w:hAnsi="Times New Roman" w:cs="Times New Roman"/>
+          <w:sz w:val="24"/>
+          <w:szCs w:val="24"/>
+        </w:rPr>
+        <w:t xml:space="preserve"> tuple cannot be reassigned.</w:t>
+      </w:r>
+    </w:p>
+    <w:p>
+      <w:pPr>
+        <w:pStyle w:val="ListParagraph"/>
+        <w:numPr>
+          <w:ilvl w:val="0"/>
+          <w:numId w:val="2"/>
+        </w:numPr>
+        <w:rPr>
+          <w:rFonts w:ascii="Times New Roman" w:hAnsi="Times New Roman" w:cs="Times New Roman"/>
+          <w:sz w:val="24"/>
+          <w:szCs w:val="24"/>
+        </w:rPr>
+      </w:pPr>
+      <w:r>
+        <w:rPr>
+          <w:rFonts w:ascii="Times New Roman" w:hAnsi="Times New Roman" w:cs="Times New Roman"/>
+          <w:sz w:val="24"/>
+          <w:szCs w:val="24"/>
+        </w:rPr>
+        <w:t>While looping there is a concept calle</w:t>
+      </w:r>
+      <w:r>
+        <w:rPr>
+          <w:rFonts w:ascii="Times New Roman" w:hAnsi="Times New Roman" w:cs="Times New Roman"/>
+          <w:sz w:val="24"/>
+          <w:szCs w:val="24"/>
+        </w:rPr>
+        <w:t xml:space="preserve">d tuple unpacking, where-in you can access the required tuple element from a list of tuples. Example </w:t>
+      </w:r>
+      <w:proofErr w:type="spellStart"/>
+      <w:r>
+        <w:rPr>
+          <w:rFonts w:ascii="Times New Roman" w:hAnsi="Times New Roman" w:cs="Times New Roman"/>
+          <w:sz w:val="24"/>
+          <w:szCs w:val="24"/>
+        </w:rPr>
+        <w:t>my_list</w:t>
+      </w:r>
+      <w:proofErr w:type="spellEnd"/>
+      <w:proofErr w:type="gramStart"/>
+      <w:r>
+        <w:rPr>
+          <w:rFonts w:ascii="Times New Roman" w:hAnsi="Times New Roman" w:cs="Times New Roman"/>
+          <w:sz w:val="24"/>
+          <w:szCs w:val="24"/>
+        </w:rPr>
+        <w:t>=[</w:t>
+      </w:r>
+      <w:proofErr w:type="gramEnd"/>
+      <w:r>
+        <w:rPr>
+          <w:rFonts w:ascii="Times New Roman" w:hAnsi="Times New Roman" w:cs="Times New Roman"/>
+          <w:sz w:val="24"/>
+          <w:szCs w:val="24"/>
+        </w:rPr>
+        <w:t>(1,2),(2,3)] for (</w:t>
+      </w:r>
+      <w:proofErr w:type="spellStart"/>
+      <w:r>
+        <w:rPr>
+          <w:rFonts w:ascii="Times New Roman" w:hAnsi="Times New Roman" w:cs="Times New Roman"/>
+          <w:sz w:val="24"/>
+          <w:szCs w:val="24"/>
+        </w:rPr>
+        <w:t>a,b</w:t>
+      </w:r>
+      <w:proofErr w:type="spellEnd"/>
+      <w:r>
+        <w:rPr>
+          <w:rFonts w:ascii="Times New Roman" w:hAnsi="Times New Roman" w:cs="Times New Roman"/>
+          <w:sz w:val="24"/>
+          <w:szCs w:val="24"/>
+        </w:rPr>
+        <w:t xml:space="preserve">) in </w:t>
+      </w:r>
+      <w:proofErr w:type="spellStart"/>
+      <w:r>
+        <w:rPr>
+          <w:rFonts w:ascii="Times New Roman" w:hAnsi="Times New Roman" w:cs="Times New Roman"/>
+          <w:sz w:val="24"/>
+          <w:szCs w:val="24"/>
+        </w:rPr>
+        <w:t>my_list:print</w:t>
+      </w:r>
+      <w:proofErr w:type="spellEnd"/>
+      <w:r>
+        <w:rPr>
+          <w:rFonts w:ascii="Times New Roman" w:hAnsi="Times New Roman" w:cs="Times New Roman"/>
+          <w:sz w:val="24"/>
+          <w:szCs w:val="24"/>
+        </w:rPr>
+        <w:t>(b). This will print the second element of the tuple. For this to work, the size of tuple in the list must be the same.</w:t>
+      </w:r>
+    </w:p>
+    <w:p>
+      <w:pPr>
+        <w:pBdr>
+          <w:bottom w:val="single" w:sz="4" w:space="1" w:color="auto"/>
+        </w:pBdr>
+        <w:rPr>
+          <w:rFonts w:ascii="Times New Roman" w:hAnsi="Times New Roman" w:cs="Times New Roman"/>
+          <w:sz w:val="24"/>
+          <w:szCs w:val="24"/>
+        </w:rPr>
+      </w:pPr>
+      <w:r>
+        <w:rPr>
+          <w:rFonts w:ascii="Times New Roman" w:hAnsi="Times New Roman" w:cs="Times New Roman"/>
+          <w:sz w:val="24"/>
+          <w:szCs w:val="24"/>
+        </w:rPr>
+        <w:t>Set</w:t>
+      </w:r>
+    </w:p>
+    <w:p>
+      <w:pPr>
+        <w:pStyle w:val="ListParagraph"/>
+        <w:numPr>
+          <w:ilvl w:val="0"/>
+          <w:numId w:val="2"/>
+        </w:numPr>
+        <w:rPr>
+          <w:rFonts w:ascii="Times New Roman" w:hAnsi="Times New Roman" w:cs="Times New Roman"/>
+          <w:sz w:val="24"/>
+          <w:szCs w:val="24"/>
+        </w:rPr>
+      </w:pPr>
+      <w:r>
+        <w:rPr>
+          <w:rFonts w:ascii="Times New Roman" w:hAnsi="Times New Roman" w:cs="Times New Roman"/>
+          <w:sz w:val="24"/>
+          <w:szCs w:val="24"/>
+        </w:rPr>
+        <w:t xml:space="preserve">Set are ordered sequence and contains only unique numbers and </w:t>
+      </w:r>
+      <w:proofErr w:type="spellStart"/>
+      <w:r>
+        <w:rPr>
+          <w:rFonts w:ascii="Times New Roman" w:hAnsi="Times New Roman" w:cs="Times New Roman"/>
+          <w:sz w:val="24"/>
+          <w:szCs w:val="24"/>
+        </w:rPr>
+        <w:t>charaters</w:t>
+      </w:r>
+      <w:proofErr w:type="spellEnd"/>
+      <w:r>
+        <w:rPr>
+          <w:rFonts w:ascii="Times New Roman" w:hAnsi="Times New Roman" w:cs="Times New Roman"/>
+          <w:sz w:val="24"/>
+          <w:szCs w:val="24"/>
+        </w:rPr>
+        <w:t>.</w:t>
+      </w:r>
+    </w:p>
+    <w:p>
+      <w:pPr>
+        <w:pBdr>
+          <w:bottom w:val="single" w:sz="4" w:space="1" w:color="auto"/>
+        </w:pBdr>
+        <w:rPr>
+          <w:rFonts w:ascii="Times New Roman" w:hAnsi="Times New Roman" w:cs="Times New Roman"/>
+          <w:sz w:val="24"/>
+          <w:szCs w:val="24"/>
+        </w:rPr>
+      </w:pPr>
+      <w:r>
+        <w:rPr>
+          <w:rFonts w:ascii="Times New Roman" w:hAnsi="Times New Roman" w:cs="Times New Roman"/>
+          <w:sz w:val="24"/>
+          <w:szCs w:val="24"/>
+        </w:rPr>
+        <w:t>I/O files</w:t>
+      </w:r>
+    </w:p>
+    <w:p>
+      <w:pPr>
+        <w:pStyle w:val="ListParagraph"/>
+        <w:numPr>
+          <w:ilvl w:val="0"/>
+          <w:numId w:val="2"/>
+        </w:numPr>
+        <w:rPr>
+          <w:rFonts w:ascii="Times New Roman" w:hAnsi="Times New Roman" w:cs="Times New Roman"/>
+          <w:sz w:val="24"/>
+          <w:szCs w:val="24"/>
+        </w:rPr>
+      </w:pPr>
+      <w:proofErr w:type="spellStart"/>
+      <w:r>
+        <w:rPr>
+          <w:rFonts w:ascii="Times New Roman" w:hAnsi="Times New Roman" w:cs="Times New Roman"/>
+          <w:sz w:val="24"/>
+          <w:szCs w:val="24"/>
+        </w:rPr>
+        <w:t>Filename.seek</w:t>
+      </w:r>
+      <w:proofErr w:type="spellEnd"/>
+      <w:r>
+        <w:rPr>
+          <w:rFonts w:ascii="Times New Roman" w:hAnsi="Times New Roman" w:cs="Times New Roman"/>
+          <w:sz w:val="24"/>
+          <w:szCs w:val="24"/>
+        </w:rPr>
+        <w:t>(0) will reset the curse to the starting letter of the file.</w:t>
+      </w:r>
+    </w:p>
+    <w:p>
+      <w:pPr>
+        <w:pStyle w:val="ListParagraph"/>
+        <w:numPr>
+          <w:ilvl w:val="0"/>
+          <w:numId w:val="2"/>
+        </w:numPr>
+        <w:rPr>
+          <w:rFonts w:ascii="Times New Roman" w:hAnsi="Times New Roman" w:cs="Times New Roman"/>
+          <w:sz w:val="24"/>
+          <w:szCs w:val="24"/>
+        </w:rPr>
+      </w:pPr>
+      <w:proofErr w:type="spellStart"/>
+      <w:r>
+        <w:rPr>
+          <w:rFonts w:ascii="Times New Roman" w:hAnsi="Times New Roman" w:cs="Times New Roman"/>
+          <w:sz w:val="24"/>
+          <w:szCs w:val="24"/>
+        </w:rPr>
+        <w:t>Filename.close</w:t>
+      </w:r>
+      <w:proofErr w:type="spellEnd"/>
+      <w:r>
+        <w:rPr>
+          <w:rFonts w:ascii="Times New Roman" w:hAnsi="Times New Roman" w:cs="Times New Roman"/>
+          <w:sz w:val="24"/>
+          <w:szCs w:val="24"/>
+        </w:rPr>
+        <w:t>() will close the file.</w:t>
+      </w:r>
+    </w:p>
+    <w:p>
+      <w:pPr>
+        <w:pStyle w:val="ListParagraph"/>
+        <w:numPr>
+          <w:ilvl w:val="0"/>
+          <w:numId w:val="2"/>
+        </w:numPr>
+        <w:rPr>
+          <w:rFonts w:ascii="Times New Roman" w:hAnsi="Times New Roman" w:cs="Times New Roman"/>
+          <w:sz w:val="24"/>
+          <w:szCs w:val="24"/>
+        </w:rPr>
+      </w:pPr>
+      <w:r>
+        <w:rPr>
+          <w:rFonts w:ascii="Times New Roman" w:hAnsi="Times New Roman" w:cs="Times New Roman"/>
+          <w:sz w:val="24"/>
+          <w:szCs w:val="24"/>
+        </w:rPr>
+        <w:t xml:space="preserve">with open(Filename) as variable. This don’t require </w:t>
+      </w:r>
+      <w:proofErr w:type="spellStart"/>
+      <w:r>
+        <w:rPr>
+          <w:rFonts w:ascii="Times New Roman" w:hAnsi="Times New Roman" w:cs="Times New Roman"/>
+          <w:sz w:val="24"/>
+          <w:szCs w:val="24"/>
+        </w:rPr>
+        <w:t>Filename.close</w:t>
+      </w:r>
+      <w:proofErr w:type="spellEnd"/>
+      <w:r>
+        <w:rPr>
+          <w:rFonts w:ascii="Times New Roman" w:hAnsi="Times New Roman" w:cs="Times New Roman"/>
+          <w:sz w:val="24"/>
+          <w:szCs w:val="24"/>
+        </w:rPr>
+        <w:t>() since it is implicitly called.</w:t>
+      </w:r>
+    </w:p>
+    <w:p>
+      <w:pPr>
+        <w:pBdr>
+          <w:bottom w:val="single" w:sz="4" w:space="1" w:color="auto"/>
+        </w:pBdr>
+        <w:rPr>
+          <w:rFonts w:ascii="Times New Roman" w:hAnsi="Times New Roman" w:cs="Times New Roman"/>
+          <w:sz w:val="24"/>
+          <w:szCs w:val="24"/>
+        </w:rPr>
+      </w:pPr>
+      <w:r>
+        <w:rPr>
+          <w:rFonts w:ascii="Times New Roman" w:hAnsi="Times New Roman" w:cs="Times New Roman"/>
+          <w:sz w:val="24"/>
+          <w:szCs w:val="24"/>
+        </w:rPr>
+        <w:t>Comparison Operator</w:t>
+      </w:r>
+    </w:p>
+    <w:p>
+      <w:pPr>
+        <w:pStyle w:val="ListParagraph"/>
+        <w:numPr>
+          <w:ilvl w:val="0"/>
+          <w:numId w:val="3"/>
+        </w:numPr>
+        <w:rPr>
+          <w:rFonts w:ascii="Times New Roman" w:hAnsi="Times New Roman" w:cs="Times New Roman"/>
+          <w:sz w:val="24"/>
+          <w:szCs w:val="24"/>
+        </w:rPr>
+      </w:pPr>
+      <w:r>
+        <w:rPr>
+          <w:rFonts w:ascii="Times New Roman" w:hAnsi="Times New Roman" w:cs="Times New Roman"/>
+          <w:sz w:val="24"/>
+          <w:szCs w:val="24"/>
+        </w:rPr>
+        <w:t>The logical operator in pyt</w:t>
+      </w:r>
+      <w:r>
+        <w:rPr>
+          <w:rFonts w:ascii="Times New Roman" w:hAnsi="Times New Roman" w:cs="Times New Roman"/>
+          <w:sz w:val="24"/>
+          <w:szCs w:val="24"/>
+        </w:rPr>
+        <w:t>hon are</w:t>
+      </w:r>
+      <w:r>
+        <w:rPr>
+          <w:rFonts w:ascii="Times New Roman" w:hAnsi="Times New Roman" w:cs="Times New Roman"/>
+          <w:sz w:val="24"/>
+          <w:szCs w:val="24"/>
+        </w:rPr>
+        <w:t xml:space="preserve"> and not and or instead of &amp;</w:t>
+      </w:r>
+      <w:proofErr w:type="gramStart"/>
+      <w:r>
+        <w:rPr>
+          <w:rFonts w:ascii="Times New Roman" w:hAnsi="Times New Roman" w:cs="Times New Roman"/>
+          <w:sz w:val="24"/>
+          <w:szCs w:val="24"/>
+        </w:rPr>
+        <w:t>&amp;,!</w:t>
+      </w:r>
+      <w:proofErr w:type="gramEnd"/>
+      <w:r>
+        <w:rPr>
+          <w:rFonts w:ascii="Times New Roman" w:hAnsi="Times New Roman" w:cs="Times New Roman"/>
+          <w:sz w:val="24"/>
+          <w:szCs w:val="24"/>
+        </w:rPr>
+        <w:t xml:space="preserve"> and ||</w:t>
+      </w:r>
+    </w:p>
+    <w:p>
+      <w:pPr>
+        <w:pBdr>
+          <w:bottom w:val="single" w:sz="4" w:space="1" w:color="auto"/>
+        </w:pBdr>
+        <w:rPr>
+          <w:rFonts w:ascii="Times New Roman" w:hAnsi="Times New Roman" w:cs="Times New Roman"/>
+          <w:sz w:val="24"/>
+          <w:szCs w:val="24"/>
+        </w:rPr>
+      </w:pPr>
+      <w:r>
+        <w:rPr>
+          <w:rFonts w:ascii="Times New Roman" w:hAnsi="Times New Roman" w:cs="Times New Roman"/>
+          <w:sz w:val="24"/>
+          <w:szCs w:val="24"/>
+        </w:rPr>
+        <w:t>Loops</w:t>
+      </w:r>
+    </w:p>
+    <w:p>
+      <w:pPr>
+        <w:pStyle w:val="ListParagraph"/>
+        <w:numPr>
+          <w:ilvl w:val="0"/>
+          <w:numId w:val="3"/>
+        </w:numPr>
+        <w:rPr>
+          <w:rFonts w:ascii="Times New Roman" w:hAnsi="Times New Roman" w:cs="Times New Roman"/>
+          <w:sz w:val="24"/>
+          <w:szCs w:val="24"/>
+        </w:rPr>
+      </w:pPr>
+      <w:r>
+        <w:rPr>
+          <w:rFonts w:ascii="Times New Roman" w:hAnsi="Times New Roman" w:cs="Times New Roman"/>
+          <w:sz w:val="24"/>
+          <w:szCs w:val="24"/>
+        </w:rPr>
+        <w:t xml:space="preserve">In for loop, if you don’t want to declare a loop variable, you can just use _, like for _ in </w:t>
+      </w:r>
+      <w:proofErr w:type="spellStart"/>
+      <w:r>
+        <w:rPr>
+          <w:rFonts w:ascii="Times New Roman" w:hAnsi="Times New Roman" w:cs="Times New Roman"/>
+          <w:sz w:val="24"/>
+          <w:szCs w:val="24"/>
+        </w:rPr>
+        <w:t>my_list</w:t>
+      </w:r>
+      <w:proofErr w:type="spellEnd"/>
+      <w:r>
+        <w:rPr>
+          <w:rFonts w:ascii="Times New Roman" w:hAnsi="Times New Roman" w:cs="Times New Roman"/>
+          <w:sz w:val="24"/>
+          <w:szCs w:val="24"/>
+        </w:rPr>
+        <w:t>: print(‘hi’)</w:t>
+      </w:r>
+    </w:p>
+    <w:p>
+      <w:pPr>
+        <w:pStyle w:val="ListParagraph"/>
+        <w:numPr>
+          <w:ilvl w:val="0"/>
+          <w:numId w:val="3"/>
+        </w:numPr>
+        <w:rPr>
+          <w:rFonts w:ascii="Times New Roman" w:hAnsi="Times New Roman" w:cs="Times New Roman"/>
+          <w:sz w:val="24"/>
+          <w:szCs w:val="24"/>
+        </w:rPr>
+      </w:pPr>
+      <w:r>
+        <w:rPr>
+          <w:rFonts w:ascii="Times New Roman" w:hAnsi="Times New Roman" w:cs="Times New Roman"/>
+          <w:sz w:val="24"/>
+          <w:szCs w:val="24"/>
+        </w:rPr>
+        <w:t>If you don’t want to fill the body of the loop but want to execute the code, then you can you use the pass keyword, which tells don’t do anything.</w:t>
+      </w:r>
+    </w:p>
+    <w:p>
+      <w:pPr>
+        <w:pStyle w:val="ListParagraph"/>
+        <w:numPr>
+          <w:ilvl w:val="0"/>
+          <w:numId w:val="3"/>
+        </w:numPr>
+        <w:rPr>
+          <w:rFonts w:ascii="Times New Roman" w:hAnsi="Times New Roman" w:cs="Times New Roman"/>
+          <w:sz w:val="24"/>
+          <w:szCs w:val="24"/>
+        </w:rPr>
+      </w:pPr>
+      <w:r>
+        <w:rPr>
+          <w:rFonts w:ascii="Times New Roman" w:hAnsi="Times New Roman" w:cs="Times New Roman"/>
+          <w:sz w:val="24"/>
+          <w:szCs w:val="24"/>
+        </w:rPr>
+        <w:t>Enumerate function is used to iterator the list. This will return a tuple of index and value.</w:t>
+      </w:r>
+    </w:p>
+    <w:p>
+      <w:pPr>
+        <w:pStyle w:val="ListParagraph"/>
+        <w:numPr>
+          <w:ilvl w:val="0"/>
+          <w:numId w:val="3"/>
+        </w:numPr>
+        <w:rPr>
+          <w:rFonts w:ascii="Times New Roman" w:hAnsi="Times New Roman" w:cs="Times New Roman"/>
+          <w:sz w:val="24"/>
+          <w:szCs w:val="24"/>
+        </w:rPr>
+      </w:pPr>
+      <w:r>
+        <w:rPr>
+          <w:rFonts w:ascii="Times New Roman" w:hAnsi="Times New Roman" w:cs="Times New Roman"/>
+          <w:sz w:val="24"/>
+          <w:szCs w:val="24"/>
+        </w:rPr>
+        <w:t>Shuffle from random package is used to shuffle the list.</w:t>
+      </w:r>
+    </w:p>
+    <w:p>
+      <w:pPr>
+        <w:pStyle w:val="ListParagraph"/>
+        <w:numPr>
+          <w:ilvl w:val="0"/>
+          <w:numId w:val="3"/>
+        </w:numPr>
+        <w:rPr>
+          <w:rFonts w:ascii="Times New Roman" w:hAnsi="Times New Roman" w:cs="Times New Roman"/>
+          <w:sz w:val="24"/>
+          <w:szCs w:val="24"/>
+        </w:rPr>
+      </w:pPr>
+      <w:r>
+        <w:rPr>
+          <w:rFonts w:ascii="Times New Roman" w:hAnsi="Times New Roman" w:cs="Times New Roman"/>
+          <w:sz w:val="24"/>
+          <w:szCs w:val="24"/>
+        </w:rPr>
+        <w:t>zip is used to combine the list into a tuple. Example my_list1</w:t>
+      </w:r>
+      <w:proofErr w:type="gramStart"/>
+      <w:r>
+        <w:rPr>
+          <w:rFonts w:ascii="Times New Roman" w:hAnsi="Times New Roman" w:cs="Times New Roman"/>
+          <w:sz w:val="24"/>
+          <w:szCs w:val="24"/>
+        </w:rPr>
+        <w:t>=[</w:t>
+      </w:r>
+      <w:proofErr w:type="gramEnd"/>
+      <w:r>
+        <w:rPr>
+          <w:rFonts w:ascii="Times New Roman" w:hAnsi="Times New Roman" w:cs="Times New Roman"/>
+          <w:sz w:val="24"/>
+          <w:szCs w:val="24"/>
+        </w:rPr>
+        <w:t>1,2,3], my_list2=[‘Rithvik’,’</w:t>
+      </w:r>
+      <w:proofErr w:type="spellStart"/>
+      <w:r>
+        <w:rPr>
+          <w:rFonts w:ascii="Times New Roman" w:hAnsi="Times New Roman" w:cs="Times New Roman"/>
+          <w:sz w:val="24"/>
+          <w:szCs w:val="24"/>
+        </w:rPr>
+        <w:t>Mitresh</w:t>
+      </w:r>
+      <w:proofErr w:type="spellEnd"/>
+      <w:r>
+        <w:rPr>
+          <w:rFonts w:ascii="Times New Roman" w:hAnsi="Times New Roman" w:cs="Times New Roman"/>
+          <w:sz w:val="24"/>
+          <w:szCs w:val="24"/>
+        </w:rPr>
+        <w:t>’,’Ballal’] will create (1,’Rithvik’),(2,’Mitresh’).</w:t>
+      </w:r>
+    </w:p>
+    <w:p>
+      <w:pPr>
+        <w:pBdr>
+          <w:bottom w:val="single" w:sz="4" w:space="1" w:color="auto"/>
+        </w:pBdr>
+        <w:rPr>
+          <w:rFonts w:ascii="Times New Roman" w:hAnsi="Times New Roman" w:cs="Times New Roman"/>
+          <w:sz w:val="24"/>
+          <w:szCs w:val="24"/>
+        </w:rPr>
+      </w:pPr>
+      <w:r>
+        <w:rPr>
+          <w:rFonts w:ascii="Times New Roman" w:hAnsi="Times New Roman" w:cs="Times New Roman"/>
+          <w:sz w:val="24"/>
+          <w:szCs w:val="24"/>
+        </w:rPr>
+        <w:t>Functions</w:t>
+      </w:r>
+    </w:p>
+    <w:p>
+      <w:pPr>
+        <w:pStyle w:val="ListParagraph"/>
+        <w:numPr>
+          <w:ilvl w:val="0"/>
+          <w:numId w:val="4"/>
+        </w:numPr>
+        <w:rPr>
+          <w:rFonts w:ascii="Times New Roman" w:hAnsi="Times New Roman" w:cs="Times New Roman"/>
+          <w:sz w:val="24"/>
+          <w:szCs w:val="24"/>
+        </w:rPr>
+      </w:pPr>
+      <w:r>
+        <w:rPr>
+          <w:rFonts w:ascii="Times New Roman" w:hAnsi="Times New Roman" w:cs="Times New Roman"/>
+          <w:sz w:val="24"/>
+          <w:szCs w:val="24"/>
+        </w:rPr>
+        <w:t xml:space="preserve">The parameter of a function can be assigned a default value. Example: def </w:t>
+      </w:r>
+      <w:proofErr w:type="spellStart"/>
+      <w:r>
+        <w:rPr>
+          <w:rFonts w:ascii="Times New Roman" w:hAnsi="Times New Roman" w:cs="Times New Roman"/>
+          <w:sz w:val="24"/>
+          <w:szCs w:val="24"/>
+        </w:rPr>
+        <w:t>my_func</w:t>
+      </w:r>
+      <w:proofErr w:type="spellEnd"/>
+      <w:r>
+        <w:rPr>
+          <w:rFonts w:ascii="Times New Roman" w:hAnsi="Times New Roman" w:cs="Times New Roman"/>
+          <w:sz w:val="24"/>
+          <w:szCs w:val="24"/>
+        </w:rPr>
+        <w:t>(name=’Rithvik’), the name here has a default value as Rithvik, so if you call the function without pass the value to the name then ‘Rithvik’ is assigned to the name variable.</w:t>
+      </w:r>
+    </w:p>
+    <w:p>
+      <w:pPr>
+        <w:pStyle w:val="ListParagraph"/>
+        <w:numPr>
+          <w:ilvl w:val="0"/>
+          <w:numId w:val="4"/>
+        </w:numPr>
+        <w:rPr>
+          <w:rFonts w:ascii="Times New Roman" w:hAnsi="Times New Roman" w:cs="Times New Roman"/>
+          <w:sz w:val="24"/>
+          <w:szCs w:val="24"/>
+        </w:rPr>
+      </w:pPr>
+      <w:r>
+        <w:rPr>
+          <w:rFonts w:ascii="Times New Roman" w:hAnsi="Times New Roman" w:cs="Times New Roman"/>
+          <w:sz w:val="24"/>
+          <w:szCs w:val="24"/>
+        </w:rPr>
+        <w:lastRenderedPageBreak/>
+        <w:t>*</w:t>
+      </w:r>
+      <w:proofErr w:type="spellStart"/>
+      <w:r>
+        <w:rPr>
+          <w:rFonts w:ascii="Times New Roman" w:hAnsi="Times New Roman" w:cs="Times New Roman"/>
+          <w:sz w:val="24"/>
+          <w:szCs w:val="24"/>
+        </w:rPr>
+        <w:t>args</w:t>
+      </w:r>
+      <w:proofErr w:type="spellEnd"/>
+      <w:r>
+        <w:rPr>
+          <w:rFonts w:ascii="Times New Roman" w:hAnsi="Times New Roman" w:cs="Times New Roman"/>
+          <w:sz w:val="24"/>
+          <w:szCs w:val="24"/>
+        </w:rPr>
+        <w:t xml:space="preserve"> and **</w:t>
+      </w:r>
+      <w:proofErr w:type="spellStart"/>
+      <w:r>
+        <w:rPr>
+          <w:rFonts w:ascii="Times New Roman" w:hAnsi="Times New Roman" w:cs="Times New Roman"/>
+          <w:sz w:val="24"/>
+          <w:szCs w:val="24"/>
+        </w:rPr>
+        <w:t>kwargs</w:t>
+      </w:r>
+      <w:proofErr w:type="spellEnd"/>
+      <w:r>
+        <w:rPr>
+          <w:rFonts w:ascii="Times New Roman" w:hAnsi="Times New Roman" w:cs="Times New Roman"/>
+          <w:sz w:val="24"/>
+          <w:szCs w:val="24"/>
+        </w:rPr>
+        <w:t xml:space="preserve"> parameter to a function is used if we don’t know the number of parameter required for a </w:t>
+      </w:r>
+      <w:proofErr w:type="gramStart"/>
+      <w:r>
+        <w:rPr>
+          <w:rFonts w:ascii="Times New Roman" w:hAnsi="Times New Roman" w:cs="Times New Roman"/>
+          <w:sz w:val="24"/>
+          <w:szCs w:val="24"/>
+        </w:rPr>
+        <w:t>particular function</w:t>
+      </w:r>
+      <w:proofErr w:type="gramEnd"/>
+      <w:r>
+        <w:rPr>
+          <w:rFonts w:ascii="Times New Roman" w:hAnsi="Times New Roman" w:cs="Times New Roman"/>
+          <w:sz w:val="24"/>
+          <w:szCs w:val="24"/>
+        </w:rPr>
+        <w:t>.</w:t>
+      </w:r>
+      <w:r>
+        <w:rPr>
+          <w:rFonts w:ascii="Times New Roman" w:hAnsi="Times New Roman" w:cs="Times New Roman"/>
+          <w:sz w:val="24"/>
+          <w:szCs w:val="24"/>
+        </w:rPr>
+        <w:t xml:space="preserve"> The output of </w:t>
+      </w:r>
+      <w:proofErr w:type="spellStart"/>
+      <w:r>
+        <w:rPr>
+          <w:rFonts w:ascii="Times New Roman" w:hAnsi="Times New Roman" w:cs="Times New Roman"/>
+          <w:sz w:val="24"/>
+          <w:szCs w:val="24"/>
+        </w:rPr>
+        <w:t>args</w:t>
+      </w:r>
+      <w:proofErr w:type="spellEnd"/>
+      <w:r>
+        <w:rPr>
+          <w:rFonts w:ascii="Times New Roman" w:hAnsi="Times New Roman" w:cs="Times New Roman"/>
+          <w:sz w:val="24"/>
+          <w:szCs w:val="24"/>
+        </w:rPr>
+        <w:t xml:space="preserve"> is a tuple of parameters pa</w:t>
+      </w:r>
+      <w:r>
+        <w:rPr>
+          <w:rFonts w:ascii="Times New Roman" w:hAnsi="Times New Roman" w:cs="Times New Roman"/>
+          <w:sz w:val="24"/>
+          <w:szCs w:val="24"/>
+        </w:rPr>
+        <w:t xml:space="preserve">ss will the function was called and output of </w:t>
+      </w:r>
+      <w:proofErr w:type="spellStart"/>
+      <w:r>
+        <w:rPr>
+          <w:rFonts w:ascii="Times New Roman" w:hAnsi="Times New Roman" w:cs="Times New Roman"/>
+          <w:sz w:val="24"/>
+          <w:szCs w:val="24"/>
+        </w:rPr>
+        <w:t>kwargs</w:t>
+      </w:r>
+      <w:proofErr w:type="spellEnd"/>
+      <w:r>
+        <w:rPr>
+          <w:rFonts w:ascii="Times New Roman" w:hAnsi="Times New Roman" w:cs="Times New Roman"/>
+          <w:sz w:val="24"/>
+          <w:szCs w:val="24"/>
+        </w:rPr>
+        <w:t xml:space="preserve"> is a dictionary. </w:t>
       </w:r>
       <w:bookmarkStart w:id="0" w:name="_GoBack"/>
       <w:bookmarkEnd w:id="0"/>
-      <w:r>
-        <w:rPr>
-          <w:rFonts w:ascii="Times New Roman" w:hAnsi="Times New Roman" w:cs="Times New Roman"/>
-          <w:sz w:val="24"/>
-          <w:szCs w:val="24"/>
-        </w:rPr>
-        <w:t xml:space="preserve">ns only unique numbers and </w:t>
-      </w:r>
-      <w:proofErr w:type="spellStart"/>
-      <w:r>
-        <w:rPr>
-          <w:rFonts w:ascii="Times New Roman" w:hAnsi="Times New Roman" w:cs="Times New Roman"/>
-          <w:sz w:val="24"/>
-          <w:szCs w:val="24"/>
-        </w:rPr>
-        <w:t>charaters</w:t>
-      </w:r>
-      <w:proofErr w:type="spellEnd"/>
-      <w:r>
-        <w:rPr>
-          <w:rFonts w:ascii="Times New Roman" w:hAnsi="Times New Roman" w:cs="Times New Roman"/>
-          <w:sz w:val="24"/>
-          <w:szCs w:val="24"/>
-        </w:rPr>
-        <w:t>.</w:t>
-      </w:r>
     </w:p>
     <w:sectPr>
       <w:pgSz w:w="12240" w:h="15840"/>
@@ -653,9 +1362,235 @@
     </w:lvl>
   </w:abstractNum>
   <w:abstractNum w:abstractNumId="1" w15:restartNumberingAfterBreak="0">
+    <w:nsid w:val="5148703C"/>
+    <w:multiLevelType w:val="hybridMultilevel"/>
+    <w:tmpl w:val="EBAA8100"/>
+    <w:lvl w:ilvl="0" w:tplc="0409000B">
+      <w:start w:val="1"/>
+      <w:numFmt w:val="bullet"/>
+      <w:lvlText w:val=""/>
+      <w:lvlJc w:val="left"/>
+      <w:pPr>
+        <w:ind w:left="720" w:hanging="360"/>
+      </w:pPr>
+      <w:rPr>
+        <w:rFonts w:ascii="Wingdings" w:hAnsi="Wingdings" w:hint="default"/>
+      </w:rPr>
+    </w:lvl>
+    <w:lvl w:ilvl="1" w:tplc="04090003" w:tentative="1">
+      <w:start w:val="1"/>
+      <w:numFmt w:val="bullet"/>
+      <w:lvlText w:val="o"/>
+      <w:lvlJc w:val="left"/>
+      <w:pPr>
+        <w:ind w:left="1440" w:hanging="360"/>
+      </w:pPr>
+      <w:rPr>
+        <w:rFonts w:ascii="Courier New" w:hAnsi="Courier New" w:cs="Courier New" w:hint="default"/>
+      </w:rPr>
+    </w:lvl>
+    <w:lvl w:ilvl="2" w:tplc="04090005" w:tentative="1">
+      <w:start w:val="1"/>
+      <w:numFmt w:val="bullet"/>
+      <w:lvlText w:val=""/>
+      <w:lvlJc w:val="left"/>
+      <w:pPr>
+        <w:ind w:left="2160" w:hanging="360"/>
+      </w:pPr>
+      <w:rPr>
+        <w:rFonts w:ascii="Wingdings" w:hAnsi="Wingdings" w:hint="default"/>
+      </w:rPr>
+    </w:lvl>
+    <w:lvl w:ilvl="3" w:tplc="04090001" w:tentative="1">
+      <w:start w:val="1"/>
+      <w:numFmt w:val="bullet"/>
+      <w:lvlText w:val=""/>
+      <w:lvlJc w:val="left"/>
+      <w:pPr>
+        <w:ind w:left="2880" w:hanging="360"/>
+      </w:pPr>
+      <w:rPr>
+        <w:rFonts w:ascii="Symbol" w:hAnsi="Symbol" w:hint="default"/>
+      </w:rPr>
+    </w:lvl>
+    <w:lvl w:ilvl="4" w:tplc="04090003" w:tentative="1">
+      <w:start w:val="1"/>
+      <w:numFmt w:val="bullet"/>
+      <w:lvlText w:val="o"/>
+      <w:lvlJc w:val="left"/>
+      <w:pPr>
+        <w:ind w:left="3600" w:hanging="360"/>
+      </w:pPr>
+      <w:rPr>
+        <w:rFonts w:ascii="Courier New" w:hAnsi="Courier New" w:cs="Courier New" w:hint="default"/>
+      </w:rPr>
+    </w:lvl>
+    <w:lvl w:ilvl="5" w:tplc="04090005" w:tentative="1">
+      <w:start w:val="1"/>
+      <w:numFmt w:val="bullet"/>
+      <w:lvlText w:val=""/>
+      <w:lvlJc w:val="left"/>
+      <w:pPr>
+        <w:ind w:left="4320" w:hanging="360"/>
+      </w:pPr>
+      <w:rPr>
+        <w:rFonts w:ascii="Wingdings" w:hAnsi="Wingdings" w:hint="default"/>
+      </w:rPr>
+    </w:lvl>
+    <w:lvl w:ilvl="6" w:tplc="04090001" w:tentative="1">
+      <w:start w:val="1"/>
+      <w:numFmt w:val="bullet"/>
+      <w:lvlText w:val=""/>
+      <w:lvlJc w:val="left"/>
+      <w:pPr>
+        <w:ind w:left="5040" w:hanging="360"/>
+      </w:pPr>
+      <w:rPr>
+        <w:rFonts w:ascii="Symbol" w:hAnsi="Symbol" w:hint="default"/>
+      </w:rPr>
+    </w:lvl>
+    <w:lvl w:ilvl="7" w:tplc="04090003" w:tentative="1">
+      <w:start w:val="1"/>
+      <w:numFmt w:val="bullet"/>
+      <w:lvlText w:val="o"/>
+      <w:lvlJc w:val="left"/>
+      <w:pPr>
+        <w:ind w:left="5760" w:hanging="360"/>
+      </w:pPr>
+      <w:rPr>
+        <w:rFonts w:ascii="Courier New" w:hAnsi="Courier New" w:cs="Courier New" w:hint="default"/>
+      </w:rPr>
+    </w:lvl>
+    <w:lvl w:ilvl="8" w:tplc="04090005" w:tentative="1">
+      <w:start w:val="1"/>
+      <w:numFmt w:val="bullet"/>
+      <w:lvlText w:val=""/>
+      <w:lvlJc w:val="left"/>
+      <w:pPr>
+        <w:ind w:left="6480" w:hanging="360"/>
+      </w:pPr>
+      <w:rPr>
+        <w:rFonts w:ascii="Wingdings" w:hAnsi="Wingdings" w:hint="default"/>
+      </w:rPr>
+    </w:lvl>
+  </w:abstractNum>
+  <w:abstractNum w:abstractNumId="2" w15:restartNumberingAfterBreak="0">
     <w:nsid w:val="527B0A04"/>
     <w:multiLevelType w:val="hybridMultilevel"/>
-    <w:tmpl w:val="EAC40988"/>
+    <w:tmpl w:val="C61EDED8"/>
+    <w:lvl w:ilvl="0" w:tplc="0409000B">
+      <w:start w:val="1"/>
+      <w:numFmt w:val="bullet"/>
+      <w:lvlText w:val=""/>
+      <w:lvlJc w:val="left"/>
+      <w:pPr>
+        <w:ind w:left="720" w:hanging="360"/>
+      </w:pPr>
+      <w:rPr>
+        <w:rFonts w:ascii="Wingdings" w:hAnsi="Wingdings" w:hint="default"/>
+      </w:rPr>
+    </w:lvl>
+    <w:lvl w:ilvl="1" w:tplc="04090003" w:tentative="1">
+      <w:start w:val="1"/>
+      <w:numFmt w:val="bullet"/>
+      <w:lvlText w:val="o"/>
+      <w:lvlJc w:val="left"/>
+      <w:pPr>
+        <w:ind w:left="1440" w:hanging="360"/>
+      </w:pPr>
+      <w:rPr>
+        <w:rFonts w:ascii="Courier New" w:hAnsi="Courier New" w:cs="Courier New" w:hint="default"/>
+      </w:rPr>
+    </w:lvl>
+    <w:lvl w:ilvl="2" w:tplc="04090005" w:tentative="1">
+      <w:start w:val="1"/>
+      <w:numFmt w:val="bullet"/>
+      <w:lvlText w:val=""/>
+      <w:lvlJc w:val="left"/>
+      <w:pPr>
+        <w:ind w:left="2160" w:hanging="360"/>
+      </w:pPr>
+      <w:rPr>
+        <w:rFonts w:ascii="Wingdings" w:hAnsi="Wingdings" w:hint="default"/>
+      </w:rPr>
+    </w:lvl>
+    <w:lvl w:ilvl="3" w:tplc="04090001" w:tentative="1">
+      <w:start w:val="1"/>
+      <w:numFmt w:val="bullet"/>
+      <w:lvlText w:val=""/>
+      <w:lvlJc w:val="left"/>
+      <w:pPr>
+        <w:ind w:left="2880" w:hanging="360"/>
+      </w:pPr>
+      <w:rPr>
+        <w:rFonts w:ascii="Symbol" w:hAnsi="Symbol" w:hint="default"/>
+      </w:rPr>
+    </w:lvl>
+    <w:lvl w:ilvl="4" w:tplc="04090003" w:tentative="1">
+      <w:start w:val="1"/>
+      <w:numFmt w:val="bullet"/>
+      <w:lvlText w:val="o"/>
+      <w:lvlJc w:val="left"/>
+      <w:pPr>
+        <w:ind w:left="3600" w:hanging="360"/>
+      </w:pPr>
+      <w:rPr>
+        <w:rFonts w:ascii="Courier New" w:hAnsi="Courier New" w:cs="Courier New" w:hint="default"/>
+      </w:rPr>
+    </w:lvl>
+    <w:lvl w:ilvl="5" w:tplc="04090005" w:tentative="1">
+      <w:start w:val="1"/>
+      <w:numFmt w:val="bullet"/>
+      <w:lvlText w:val=""/>
+      <w:lvlJc w:val="left"/>
+      <w:pPr>
+        <w:ind w:left="4320" w:hanging="360"/>
+      </w:pPr>
+      <w:rPr>
+        <w:rFonts w:ascii="Wingdings" w:hAnsi="Wingdings" w:hint="default"/>
+      </w:rPr>
+    </w:lvl>
+    <w:lvl w:ilvl="6" w:tplc="04090001" w:tentative="1">
+      <w:start w:val="1"/>
+      <w:numFmt w:val="bullet"/>
+      <w:lvlText w:val=""/>
+      <w:lvlJc w:val="left"/>
+      <w:pPr>
+        <w:ind w:left="5040" w:hanging="360"/>
+      </w:pPr>
+      <w:rPr>
+        <w:rFonts w:ascii="Symbol" w:hAnsi="Symbol" w:hint="default"/>
+      </w:rPr>
+    </w:lvl>
+    <w:lvl w:ilvl="7" w:tplc="04090003" w:tentative="1">
+      <w:start w:val="1"/>
+      <w:numFmt w:val="bullet"/>
+      <w:lvlText w:val="o"/>
+      <w:lvlJc w:val="left"/>
+      <w:pPr>
+        <w:ind w:left="5760" w:hanging="360"/>
+      </w:pPr>
+      <w:rPr>
+        <w:rFonts w:ascii="Courier New" w:hAnsi="Courier New" w:cs="Courier New" w:hint="default"/>
+      </w:rPr>
+    </w:lvl>
+    <w:lvl w:ilvl="8" w:tplc="04090005" w:tentative="1">
+      <w:start w:val="1"/>
+      <w:numFmt w:val="bullet"/>
+      <w:lvlText w:val=""/>
+      <w:lvlJc w:val="left"/>
+      <w:pPr>
+        <w:ind w:left="6480" w:hanging="360"/>
+      </w:pPr>
+      <w:rPr>
+        <w:rFonts w:ascii="Wingdings" w:hAnsi="Wingdings" w:hint="default"/>
+      </w:rPr>
+    </w:lvl>
+  </w:abstractNum>
+  <w:abstractNum w:abstractNumId="3" w15:restartNumberingAfterBreak="0">
+    <w:nsid w:val="650F3515"/>
+    <w:multiLevelType w:val="hybridMultilevel"/>
+    <w:tmpl w:val="3C5CFBAE"/>
     <w:lvl w:ilvl="0" w:tplc="0409000B">
       <w:start w:val="1"/>
       <w:numFmt w:val="bullet"/>
@@ -769,6 +1704,12 @@
     <w:abstractNumId w:val="0"/>
   </w:num>
   <w:num w:numId="2">
+    <w:abstractNumId w:val="2"/>
+  </w:num>
+  <w:num w:numId="3">
+    <w:abstractNumId w:val="3"/>
+  </w:num>
+  <w:num w:numId="4">
     <w:abstractNumId w:val="1"/>
   </w:num>
 </w:numbering>

</xml_diff>